<commit_message>
Atualizei detalhes dos requisitos
</commit_message>
<xml_diff>
--- a/Requisitos detalhado.docx
+++ b/Requisitos detalhado.docx
@@ -1,6 +1,6 @@
 
 <file path=word/document.xml><?xml version="1.0" encoding="utf-8"?>
-<w:document xmlns:wpc="http://schemas.microsoft.com/office/word/2010/wordprocessingCanvas" xmlns:cx="http://schemas.microsoft.com/office/drawing/2014/chartex" xmlns:cx1="http://schemas.microsoft.com/office/drawing/2015/9/8/chartex" xmlns:cx2="http://schemas.microsoft.com/office/drawing/2015/10/21/chartex" xmlns:cx3="http://schemas.microsoft.com/office/drawing/2016/5/9/chartex" xmlns:cx4="http://schemas.microsoft.com/office/drawing/2016/5/10/chartex" xmlns:cx5="http://schemas.microsoft.com/office/drawing/2016/5/11/chartex" xmlns:cx6="http://schemas.microsoft.com/office/drawing/2016/5/12/chartex" xmlns:cx7="http://schemas.microsoft.com/office/drawing/2016/5/13/chartex" xmlns:cx8="http://schemas.microsoft.com/office/drawing/2016/5/14/chartex" xmlns:mc="http://schemas.openxmlformats.org/markup-compatibility/2006" xmlns:aink="http://schemas.microsoft.com/office/drawing/2016/ink" xmlns:am3d="http://schemas.microsoft.com/office/drawing/2017/model3d" xmlns:o="urn:schemas-microsoft-com:office:office" xmlns:r="http://schemas.openxmlformats.org/officeDocument/2006/relationships" xmlns:m="http://schemas.openxmlformats.org/officeDocument/2006/math" xmlns:v="urn:schemas-microsoft-com:vml" xmlns:wp14="http://schemas.microsoft.com/office/word/2010/wordprocessingDrawing" xmlns:wp="http://schemas.openxmlformats.org/drawingml/2006/wordprocessingDrawing" xmlns:w10="urn:schemas-microsoft-com:office:word" xmlns:w="http://schemas.openxmlformats.org/wordprocessingml/2006/main" xmlns:w14="http://schemas.microsoft.com/office/word/2010/wordml" xmlns:w15="http://schemas.microsoft.com/office/word/2012/wordml" xmlns:w16cex="http://schemas.microsoft.com/office/word/2018/wordml/cex" xmlns:w16cid="http://schemas.microsoft.com/office/word/2016/wordml/cid" xmlns:w16="http://schemas.microsoft.com/office/word/2018/wordml" xmlns:w16se="http://schemas.microsoft.com/office/word/2015/wordml/symex" xmlns:wpg="http://schemas.microsoft.com/office/word/2010/wordprocessingGroup" xmlns:wpi="http://schemas.microsoft.com/office/word/2010/wordprocessingInk" xmlns:wne="http://schemas.microsoft.com/office/word/2006/wordml" xmlns:wps="http://schemas.microsoft.com/office/word/2010/wordprocessingShape" mc:Ignorable="w14 w15 w16se w16cid w16 w16cex wp14">
+<w:document xmlns:wpc="http://schemas.microsoft.com/office/word/2010/wordprocessingCanvas" xmlns:mc="http://schemas.openxmlformats.org/markup-compatibility/2006" xmlns:o="urn:schemas-microsoft-com:office:office" xmlns:r="http://schemas.openxmlformats.org/officeDocument/2006/relationships" xmlns:m="http://schemas.openxmlformats.org/officeDocument/2006/math" xmlns:v="urn:schemas-microsoft-com:vml" xmlns:wp14="http://schemas.microsoft.com/office/word/2010/wordprocessingDrawing" xmlns:wp="http://schemas.openxmlformats.org/drawingml/2006/wordprocessingDrawing" xmlns:w10="urn:schemas-microsoft-com:office:word" xmlns:w="http://schemas.openxmlformats.org/wordprocessingml/2006/main" xmlns:w14="http://schemas.microsoft.com/office/word/2010/wordml" xmlns:w15="http://schemas.microsoft.com/office/word/2012/wordml" xmlns:wpg="http://schemas.microsoft.com/office/word/2010/wordprocessingGroup" xmlns:wpi="http://schemas.microsoft.com/office/word/2010/wordprocessingInk" xmlns:wne="http://schemas.microsoft.com/office/word/2006/wordml" xmlns:wps="http://schemas.microsoft.com/office/word/2010/wordprocessingShape" mc:Ignorable="w14 w15 wp14">
   <w:body>
     <w:p>
       <w:r>
@@ -43,6 +43,36 @@
       <w:pPr>
         <w:pStyle w:val="PargrafodaLista"/>
         <w:numPr>
+          <w:ilvl w:val="2"/>
+          <w:numId w:val="2"/>
+        </w:numPr>
+        <w:rPr>
+          <w:sz w:val="20"/>
+          <w:szCs w:val="20"/>
+        </w:rPr>
+      </w:pPr>
+      <w:r>
+        <w:rPr>
+          <w:sz w:val="20"/>
+          <w:szCs w:val="20"/>
+        </w:rPr>
+        <w:t>Fábio Augusto, 21/02/2020, 14:00h. Fontes: Site Participae, Lei da transparência 131/2009</w:t>
+      </w:r>
+    </w:p>
+    <w:p>
+      <w:pPr>
+        <w:pStyle w:val="PargrafodaLista"/>
+        <w:ind w:left="2160"/>
+        <w:rPr>
+          <w:sz w:val="20"/>
+          <w:szCs w:val="20"/>
+        </w:rPr>
+      </w:pPr>
+    </w:p>
+    <w:p>
+      <w:pPr>
+        <w:pStyle w:val="PargrafodaLista"/>
+        <w:numPr>
           <w:ilvl w:val="0"/>
           <w:numId w:val="2"/>
         </w:numPr>
@@ -67,6 +97,36 @@
       <w:pPr>
         <w:pStyle w:val="PargrafodaLista"/>
         <w:numPr>
+          <w:ilvl w:val="2"/>
+          <w:numId w:val="2"/>
+        </w:numPr>
+        <w:rPr>
+          <w:sz w:val="20"/>
+          <w:szCs w:val="20"/>
+        </w:rPr>
+      </w:pPr>
+      <w:r>
+        <w:rPr>
+          <w:sz w:val="20"/>
+          <w:szCs w:val="20"/>
+        </w:rPr>
+        <w:t>Fábio Augusto, 21/02/2020, 14:00h. Fontes: Site Participae, Lei da transparência 131/2009</w:t>
+      </w:r>
+    </w:p>
+    <w:p>
+      <w:pPr>
+        <w:pStyle w:val="PargrafodaLista"/>
+        <w:ind w:left="2160"/>
+        <w:rPr>
+          <w:sz w:val="20"/>
+          <w:szCs w:val="20"/>
+        </w:rPr>
+      </w:pPr>
+    </w:p>
+    <w:p>
+      <w:pPr>
+        <w:pStyle w:val="PargrafodaLista"/>
+        <w:numPr>
           <w:ilvl w:val="0"/>
           <w:numId w:val="2"/>
         </w:numPr>
@@ -91,6 +151,50 @@
       <w:pPr>
         <w:pStyle w:val="PargrafodaLista"/>
         <w:numPr>
+          <w:ilvl w:val="2"/>
+          <w:numId w:val="2"/>
+        </w:numPr>
+        <w:rPr>
+          <w:sz w:val="20"/>
+          <w:szCs w:val="20"/>
+        </w:rPr>
+      </w:pPr>
+      <w:r>
+        <w:rPr>
+          <w:sz w:val="20"/>
+          <w:szCs w:val="20"/>
+        </w:rPr>
+        <w:t>Fábio Augusto, 21/02/2020, 14:00h. Fontes: Site Participae, Lei da transparência 131/2009</w:t>
+      </w:r>
+      <w:r>
+        <w:rPr>
+          <w:sz w:val="20"/>
+          <w:szCs w:val="20"/>
+        </w:rPr>
+        <w:t xml:space="preserve"> </w:t>
+      </w:r>
+      <w:r>
+        <w:rPr>
+          <w:sz w:val="20"/>
+          <w:szCs w:val="20"/>
+        </w:rPr>
+        <w:tab/>
+      </w:r>
+    </w:p>
+    <w:p>
+      <w:pPr>
+        <w:pStyle w:val="PargrafodaLista"/>
+        <w:ind w:left="2160"/>
+        <w:rPr>
+          <w:sz w:val="20"/>
+          <w:szCs w:val="20"/>
+        </w:rPr>
+      </w:pPr>
+    </w:p>
+    <w:p>
+      <w:pPr>
+        <w:pStyle w:val="PargrafodaLista"/>
+        <w:numPr>
           <w:ilvl w:val="0"/>
           <w:numId w:val="2"/>
         </w:numPr>
@@ -115,6 +219,43 @@
       <w:pPr>
         <w:pStyle w:val="PargrafodaLista"/>
         <w:numPr>
+          <w:ilvl w:val="2"/>
+          <w:numId w:val="2"/>
+        </w:numPr>
+        <w:rPr>
+          <w:sz w:val="20"/>
+          <w:szCs w:val="20"/>
+        </w:rPr>
+      </w:pPr>
+      <w:r>
+        <w:rPr>
+          <w:sz w:val="20"/>
+          <w:szCs w:val="20"/>
+        </w:rPr>
+        <w:t>Fábio Augusto, 21/02/2020, 14:00h. Fontes: Site Participae, Lei da transparência 131/2009</w:t>
+      </w:r>
+      <w:r>
+        <w:rPr>
+          <w:sz w:val="20"/>
+          <w:szCs w:val="20"/>
+        </w:rPr>
+        <w:t xml:space="preserve"> Art. 48-A</w:t>
+      </w:r>
+    </w:p>
+    <w:p>
+      <w:pPr>
+        <w:pStyle w:val="PargrafodaLista"/>
+        <w:ind w:left="2160"/>
+        <w:rPr>
+          <w:sz w:val="20"/>
+          <w:szCs w:val="20"/>
+        </w:rPr>
+      </w:pPr>
+    </w:p>
+    <w:p>
+      <w:pPr>
+        <w:pStyle w:val="PargrafodaLista"/>
+        <w:numPr>
           <w:ilvl w:val="0"/>
           <w:numId w:val="2"/>
         </w:numPr>
@@ -139,6 +280,36 @@
       <w:pPr>
         <w:pStyle w:val="PargrafodaLista"/>
         <w:numPr>
+          <w:ilvl w:val="2"/>
+          <w:numId w:val="2"/>
+        </w:numPr>
+        <w:rPr>
+          <w:sz w:val="20"/>
+          <w:szCs w:val="20"/>
+        </w:rPr>
+      </w:pPr>
+      <w:r>
+        <w:rPr>
+          <w:sz w:val="20"/>
+          <w:szCs w:val="20"/>
+        </w:rPr>
+        <w:t>Fábio Augusto, 21/02/2020, 14:00h. Fontes: Site Participae</w:t>
+      </w:r>
+    </w:p>
+    <w:p>
+      <w:pPr>
+        <w:pStyle w:val="PargrafodaLista"/>
+        <w:ind w:left="2160"/>
+        <w:rPr>
+          <w:sz w:val="20"/>
+          <w:szCs w:val="20"/>
+        </w:rPr>
+      </w:pPr>
+    </w:p>
+    <w:p>
+      <w:pPr>
+        <w:pStyle w:val="PargrafodaLista"/>
+        <w:numPr>
           <w:ilvl w:val="0"/>
           <w:numId w:val="2"/>
         </w:numPr>
@@ -163,6 +334,36 @@
       <w:pPr>
         <w:pStyle w:val="PargrafodaLista"/>
         <w:numPr>
+          <w:ilvl w:val="2"/>
+          <w:numId w:val="2"/>
+        </w:numPr>
+        <w:rPr>
+          <w:sz w:val="20"/>
+          <w:szCs w:val="20"/>
+        </w:rPr>
+      </w:pPr>
+      <w:r>
+        <w:rPr>
+          <w:sz w:val="20"/>
+          <w:szCs w:val="20"/>
+        </w:rPr>
+        <w:t>Fábio Augusto, 21/02/2020, 14:00h. Fontes: Site Participae, Lei da transparência 131/2009</w:t>
+      </w:r>
+    </w:p>
+    <w:p>
+      <w:pPr>
+        <w:pStyle w:val="PargrafodaLista"/>
+        <w:ind w:left="2160"/>
+        <w:rPr>
+          <w:sz w:val="20"/>
+          <w:szCs w:val="20"/>
+        </w:rPr>
+      </w:pPr>
+    </w:p>
+    <w:p>
+      <w:pPr>
+        <w:pStyle w:val="PargrafodaLista"/>
+        <w:numPr>
           <w:ilvl w:val="0"/>
           <w:numId w:val="2"/>
         </w:numPr>
@@ -186,13 +387,66 @@
     <w:p>
       <w:pPr>
         <w:pStyle w:val="PargrafodaLista"/>
+        <w:numPr>
+          <w:ilvl w:val="2"/>
+          <w:numId w:val="2"/>
+        </w:numPr>
+        <w:rPr>
+          <w:sz w:val="20"/>
+          <w:szCs w:val="20"/>
+        </w:rPr>
+      </w:pPr>
+      <w:r>
+        <w:rPr>
+          <w:sz w:val="20"/>
+          <w:szCs w:val="20"/>
+        </w:rPr>
+        <w:t>Fábio Augusto, 21/02/2020, 14:00h. Fontes: Site Participae</w:t>
+      </w:r>
+    </w:p>
+    <w:p>
+      <w:pPr>
+        <w:pStyle w:val="PargrafodaLista"/>
+        <w:ind w:left="2160"/>
+        <w:rPr>
+          <w:sz w:val="20"/>
+          <w:szCs w:val="20"/>
+        </w:rPr>
+      </w:pPr>
+    </w:p>
+    <w:p>
+      <w:pPr>
+        <w:pStyle w:val="PargrafodaLista"/>
+      </w:pPr>
+    </w:p>
+    <w:p>
+      <w:pPr>
+        <w:pStyle w:val="PargrafodaLista"/>
+      </w:pPr>
+    </w:p>
+    <w:p>
+      <w:pPr>
+        <w:pStyle w:val="PargrafodaLista"/>
+      </w:pPr>
+    </w:p>
+    <w:p>
+      <w:pPr>
+        <w:pStyle w:val="PargrafodaLista"/>
       </w:pPr>
     </w:p>
     <w:p>
       <w:pPr>
         <w:ind w:firstLine="360"/>
       </w:pPr>
-      <w:r>
+    </w:p>
+    <w:p>
+      <w:pPr>
+        <w:ind w:firstLine="360"/>
+      </w:pPr>
+      <w:bookmarkStart w:id="0" w:name="_GoBack"/>
+      <w:bookmarkEnd w:id="0"/>
+      <w:r>
+        <w:lastRenderedPageBreak/>
         <w:t>Não-Funcionais:</w:t>
       </w:r>
     </w:p>
@@ -217,16 +471,30 @@
         </w:numPr>
       </w:pPr>
       <w:r>
-        <w:t xml:space="preserve">O site não pode ter uma performance ruim tendo </w:t>
-      </w:r>
-      <w:proofErr w:type="gramStart"/>
-      <w:r>
-        <w:t>um resposta</w:t>
-      </w:r>
-      <w:proofErr w:type="gramEnd"/>
-      <w:r>
-        <w:t>, no máximo, em 2 segundos.</w:t>
-      </w:r>
+        <w:t>O site não pode ter uma performance ruim tendo um resposta, no máximo, em 2 segundos.</w:t>
+      </w:r>
+    </w:p>
+    <w:p>
+      <w:pPr>
+        <w:pStyle w:val="PargrafodaLista"/>
+        <w:numPr>
+          <w:ilvl w:val="2"/>
+          <w:numId w:val="3"/>
+        </w:numPr>
+      </w:pPr>
+      <w:r>
+        <w:rPr>
+          <w:sz w:val="20"/>
+          <w:szCs w:val="20"/>
+        </w:rPr>
+        <w:t>Fábio Augusto, 21/02/2020, 14:00h. Fontes: Site Participae</w:t>
+      </w:r>
+    </w:p>
+    <w:p>
+      <w:pPr>
+        <w:pStyle w:val="PargrafodaLista"/>
+        <w:ind w:left="2160"/>
+      </w:pPr>
     </w:p>
     <w:p>
       <w:pPr>
@@ -256,6 +524,28 @@
       <w:pPr>
         <w:pStyle w:val="PargrafodaLista"/>
         <w:numPr>
+          <w:ilvl w:val="2"/>
+          <w:numId w:val="3"/>
+        </w:numPr>
+      </w:pPr>
+      <w:r>
+        <w:rPr>
+          <w:sz w:val="20"/>
+          <w:szCs w:val="20"/>
+        </w:rPr>
+        <w:t>Fábio Augusto, 21/02/2020, 14:00h. Fontes: Site Participae</w:t>
+      </w:r>
+    </w:p>
+    <w:p>
+      <w:pPr>
+        <w:pStyle w:val="PargrafodaLista"/>
+        <w:ind w:left="2160"/>
+      </w:pPr>
+    </w:p>
+    <w:p>
+      <w:pPr>
+        <w:pStyle w:val="PargrafodaLista"/>
+        <w:numPr>
           <w:ilvl w:val="0"/>
           <w:numId w:val="3"/>
         </w:numPr>
@@ -280,12 +570,34 @@
       <w:pPr>
         <w:pStyle w:val="PargrafodaLista"/>
         <w:numPr>
+          <w:ilvl w:val="2"/>
+          <w:numId w:val="3"/>
+        </w:numPr>
+      </w:pPr>
+      <w:r>
+        <w:rPr>
+          <w:sz w:val="20"/>
+          <w:szCs w:val="20"/>
+        </w:rPr>
+        <w:t>Fábio Augusto, 21/02/2020, 14:00h. Fontes: Site Participae</w:t>
+      </w:r>
+    </w:p>
+    <w:p>
+      <w:pPr>
+        <w:pStyle w:val="PargrafodaLista"/>
+        <w:ind w:left="2160"/>
+      </w:pPr>
+    </w:p>
+    <w:p>
+      <w:pPr>
+        <w:pStyle w:val="PargrafodaLista"/>
+        <w:numPr>
           <w:ilvl w:val="0"/>
           <w:numId w:val="3"/>
         </w:numPr>
       </w:pPr>
       <w:r>
-        <w:t>Ter Informações confiáveis</w:t>
+        <w:t>Ser para Web</w:t>
       </w:r>
     </w:p>
     <w:p>
@@ -297,13 +609,30 @@
         </w:numPr>
       </w:pPr>
       <w:r>
-        <w:t>As informações devem vir apenas de fontes confiáveis</w:t>
-      </w:r>
-      <w:bookmarkStart w:id="0" w:name="_GoBack"/>
-      <w:bookmarkEnd w:id="0"/>
-      <w:r>
-        <w:t>.</w:t>
-      </w:r>
+        <w:t>O sistema deve ser feito para plataformas web pois facilitaria o acesso contanto que o usuário tenha acesso a internet.</w:t>
+      </w:r>
+    </w:p>
+    <w:p>
+      <w:pPr>
+        <w:pStyle w:val="PargrafodaLista"/>
+        <w:numPr>
+          <w:ilvl w:val="2"/>
+          <w:numId w:val="3"/>
+        </w:numPr>
+      </w:pPr>
+      <w:r>
+        <w:rPr>
+          <w:sz w:val="20"/>
+          <w:szCs w:val="20"/>
+        </w:rPr>
+        <w:t>Fábio Augusto, 21/02/2020, 14:00h. Fontes: Site Participae</w:t>
+      </w:r>
+    </w:p>
+    <w:p>
+      <w:pPr>
+        <w:pStyle w:val="PargrafodaLista"/>
+        <w:ind w:left="2160"/>
+      </w:pPr>
     </w:p>
     <w:p>
       <w:pPr>
@@ -314,7 +643,7 @@
         </w:numPr>
       </w:pPr>
       <w:r>
-        <w:t>Ser para Web</w:t>
+        <w:t>Ter informações objetivas</w:t>
       </w:r>
     </w:p>
     <w:p>
@@ -326,8 +655,30 @@
         </w:numPr>
       </w:pPr>
       <w:r>
-        <w:t>O sistema deve ser feito para plataformas web pois facilitaria o acesso contanto que o usuário tenha acesso a internet.</w:t>
-      </w:r>
+        <w:t>As informações devem ser concretas. Sem alterações que possam comprometer os dados.</w:t>
+      </w:r>
+    </w:p>
+    <w:p>
+      <w:pPr>
+        <w:pStyle w:val="PargrafodaLista"/>
+        <w:numPr>
+          <w:ilvl w:val="2"/>
+          <w:numId w:val="3"/>
+        </w:numPr>
+      </w:pPr>
+      <w:r>
+        <w:rPr>
+          <w:sz w:val="20"/>
+          <w:szCs w:val="20"/>
+        </w:rPr>
+        <w:t>Fábio Augusto, 21/02/2020, 14:00h. Fontes: Site Participae</w:t>
+      </w:r>
+    </w:p>
+    <w:p>
+      <w:pPr>
+        <w:pStyle w:val="PargrafodaLista"/>
+        <w:ind w:left="2160"/>
+      </w:pPr>
     </w:p>
     <w:p>
       <w:pPr>
@@ -338,30 +689,6 @@
         </w:numPr>
       </w:pPr>
       <w:r>
-        <w:t>Ter informações objetivas</w:t>
-      </w:r>
-    </w:p>
-    <w:p>
-      <w:pPr>
-        <w:pStyle w:val="PargrafodaLista"/>
-        <w:numPr>
-          <w:ilvl w:val="1"/>
-          <w:numId w:val="3"/>
-        </w:numPr>
-      </w:pPr>
-      <w:r>
-        <w:t>As informações devem ser concretas. Sem alterações que possam comprometer os dados.</w:t>
-      </w:r>
-    </w:p>
-    <w:p>
-      <w:pPr>
-        <w:pStyle w:val="PargrafodaLista"/>
-        <w:numPr>
-          <w:ilvl w:val="0"/>
-          <w:numId w:val="3"/>
-        </w:numPr>
-      </w:pPr>
-      <w:r>
         <w:t xml:space="preserve">Ser atualizado diariamente </w:t>
       </w:r>
     </w:p>
@@ -378,6 +705,25 @@
       </w:r>
       <w:r>
         <w:t>.</w:t>
+      </w:r>
+      <w:r>
+        <w:tab/>
+      </w:r>
+    </w:p>
+    <w:p>
+      <w:pPr>
+        <w:pStyle w:val="PargrafodaLista"/>
+        <w:numPr>
+          <w:ilvl w:val="1"/>
+          <w:numId w:val="4"/>
+        </w:numPr>
+      </w:pPr>
+      <w:r>
+        <w:rPr>
+          <w:sz w:val="20"/>
+          <w:szCs w:val="20"/>
+        </w:rPr>
+        <w:t>Fábio Augusto, 21/02/2020, 14:00h. Fontes: Site Participae</w:t>
       </w:r>
     </w:p>
     <w:sectPr>
@@ -391,11 +737,11 @@
 </file>
 
 <file path=word/numbering.xml><?xml version="1.0" encoding="utf-8"?>
-<w:numbering xmlns:wpc="http://schemas.microsoft.com/office/word/2010/wordprocessingCanvas" xmlns:cx="http://schemas.microsoft.com/office/drawing/2014/chartex" xmlns:cx1="http://schemas.microsoft.com/office/drawing/2015/9/8/chartex" xmlns:cx2="http://schemas.microsoft.com/office/drawing/2015/10/21/chartex" xmlns:cx3="http://schemas.microsoft.com/office/drawing/2016/5/9/chartex" xmlns:cx4="http://schemas.microsoft.com/office/drawing/2016/5/10/chartex" xmlns:cx5="http://schemas.microsoft.com/office/drawing/2016/5/11/chartex" xmlns:cx6="http://schemas.microsoft.com/office/drawing/2016/5/12/chartex" xmlns:cx7="http://schemas.microsoft.com/office/drawing/2016/5/13/chartex" xmlns:cx8="http://schemas.microsoft.com/office/drawing/2016/5/14/chartex" xmlns:mc="http://schemas.openxmlformats.org/markup-compatibility/2006" xmlns:aink="http://schemas.microsoft.com/office/drawing/2016/ink" xmlns:am3d="http://schemas.microsoft.com/office/drawing/2017/model3d" xmlns:o="urn:schemas-microsoft-com:office:office" xmlns:r="http://schemas.openxmlformats.org/officeDocument/2006/relationships" xmlns:m="http://schemas.openxmlformats.org/officeDocument/2006/math" xmlns:v="urn:schemas-microsoft-com:vml" xmlns:wp14="http://schemas.microsoft.com/office/word/2010/wordprocessingDrawing" xmlns:wp="http://schemas.openxmlformats.org/drawingml/2006/wordprocessingDrawing" xmlns:w10="urn:schemas-microsoft-com:office:word" xmlns:w="http://schemas.openxmlformats.org/wordprocessingml/2006/main" xmlns:w14="http://schemas.microsoft.com/office/word/2010/wordml" xmlns:w15="http://schemas.microsoft.com/office/word/2012/wordml" xmlns:w16cex="http://schemas.microsoft.com/office/word/2018/wordml/cex" xmlns:w16cid="http://schemas.microsoft.com/office/word/2016/wordml/cid" xmlns:w16="http://schemas.microsoft.com/office/word/2018/wordml" xmlns:w16se="http://schemas.microsoft.com/office/word/2015/wordml/symex" xmlns:wpg="http://schemas.microsoft.com/office/word/2010/wordprocessingGroup" xmlns:wpi="http://schemas.microsoft.com/office/word/2010/wordprocessingInk" xmlns:wne="http://schemas.microsoft.com/office/word/2006/wordml" xmlns:wps="http://schemas.microsoft.com/office/word/2010/wordprocessingShape" mc:Ignorable="w14 w15 w16se w16cid w16 w16cex wp14">
-  <w:abstractNum w:abstractNumId="0" w15:restartNumberingAfterBreak="0">
+<w:numbering xmlns:wpc="http://schemas.microsoft.com/office/word/2010/wordprocessingCanvas" xmlns:mc="http://schemas.openxmlformats.org/markup-compatibility/2006" xmlns:o="urn:schemas-microsoft-com:office:office" xmlns:r="http://schemas.openxmlformats.org/officeDocument/2006/relationships" xmlns:m="http://schemas.openxmlformats.org/officeDocument/2006/math" xmlns:v="urn:schemas-microsoft-com:vml" xmlns:wp14="http://schemas.microsoft.com/office/word/2010/wordprocessingDrawing" xmlns:wp="http://schemas.openxmlformats.org/drawingml/2006/wordprocessingDrawing" xmlns:w10="urn:schemas-microsoft-com:office:word" xmlns:w="http://schemas.openxmlformats.org/wordprocessingml/2006/main" xmlns:w14="http://schemas.microsoft.com/office/word/2010/wordml" xmlns:w15="http://schemas.microsoft.com/office/word/2012/wordml" xmlns:wpg="http://schemas.microsoft.com/office/word/2010/wordprocessingGroup" xmlns:wpi="http://schemas.microsoft.com/office/word/2010/wordprocessingInk" xmlns:wne="http://schemas.microsoft.com/office/word/2006/wordml" xmlns:wps="http://schemas.microsoft.com/office/word/2010/wordprocessingShape" mc:Ignorable="w14 w15 wp14">
+  <w:abstractNum w:abstractNumId="0">
     <w:nsid w:val="03335DD9"/>
     <w:multiLevelType w:val="hybridMultilevel"/>
-    <w:tmpl w:val="F5069532"/>
+    <w:tmpl w:val="26EEC810"/>
     <w:lvl w:ilvl="0" w:tplc="04160003">
       <w:start w:val="1"/>
       <w:numFmt w:val="bullet"/>
@@ -408,104 +754,104 @@
         <w:rFonts w:ascii="Courier New" w:hAnsi="Courier New" w:cs="Courier New" w:hint="default"/>
       </w:rPr>
     </w:lvl>
-    <w:lvl w:ilvl="1" w:tplc="04160003" w:tentative="1">
+    <w:lvl w:ilvl="1" w:tplc="04160005">
+      <w:start w:val="1"/>
+      <w:numFmt w:val="bullet"/>
+      <w:lvlText w:val=""/>
+      <w:lvlJc w:val="left"/>
+      <w:pPr>
+        <w:ind w:left="2160" w:hanging="360"/>
+      </w:pPr>
+      <w:rPr>
+        <w:rFonts w:ascii="Wingdings" w:hAnsi="Wingdings" w:hint="default"/>
+      </w:rPr>
+    </w:lvl>
+    <w:lvl w:ilvl="2" w:tplc="04160005">
+      <w:start w:val="1"/>
+      <w:numFmt w:val="bullet"/>
+      <w:lvlText w:val=""/>
+      <w:lvlJc w:val="left"/>
+      <w:pPr>
+        <w:ind w:left="2880" w:hanging="360"/>
+      </w:pPr>
+      <w:rPr>
+        <w:rFonts w:ascii="Wingdings" w:hAnsi="Wingdings" w:hint="default"/>
+      </w:rPr>
+    </w:lvl>
+    <w:lvl w:ilvl="3" w:tplc="04160001" w:tentative="1">
+      <w:start w:val="1"/>
+      <w:numFmt w:val="bullet"/>
+      <w:lvlText w:val=""/>
+      <w:lvlJc w:val="left"/>
+      <w:pPr>
+        <w:ind w:left="3600" w:hanging="360"/>
+      </w:pPr>
+      <w:rPr>
+        <w:rFonts w:ascii="Symbol" w:hAnsi="Symbol" w:hint="default"/>
+      </w:rPr>
+    </w:lvl>
+    <w:lvl w:ilvl="4" w:tplc="04160003" w:tentative="1">
       <w:start w:val="1"/>
       <w:numFmt w:val="bullet"/>
       <w:lvlText w:val="o"/>
       <w:lvlJc w:val="left"/>
       <w:pPr>
-        <w:ind w:left="2160" w:hanging="360"/>
+        <w:ind w:left="4320" w:hanging="360"/>
       </w:pPr>
       <w:rPr>
         <w:rFonts w:ascii="Courier New" w:hAnsi="Courier New" w:cs="Courier New" w:hint="default"/>
       </w:rPr>
     </w:lvl>
-    <w:lvl w:ilvl="2" w:tplc="04160005" w:tentative="1">
+    <w:lvl w:ilvl="5" w:tplc="04160005" w:tentative="1">
       <w:start w:val="1"/>
       <w:numFmt w:val="bullet"/>
       <w:lvlText w:val=""/>
       <w:lvlJc w:val="left"/>
       <w:pPr>
-        <w:ind w:left="2880" w:hanging="360"/>
+        <w:ind w:left="5040" w:hanging="360"/>
       </w:pPr>
       <w:rPr>
         <w:rFonts w:ascii="Wingdings" w:hAnsi="Wingdings" w:hint="default"/>
       </w:rPr>
     </w:lvl>
-    <w:lvl w:ilvl="3" w:tplc="04160001" w:tentative="1">
+    <w:lvl w:ilvl="6" w:tplc="04160001" w:tentative="1">
       <w:start w:val="1"/>
       <w:numFmt w:val="bullet"/>
       <w:lvlText w:val=""/>
       <w:lvlJc w:val="left"/>
       <w:pPr>
-        <w:ind w:left="3600" w:hanging="360"/>
+        <w:ind w:left="5760" w:hanging="360"/>
       </w:pPr>
       <w:rPr>
         <w:rFonts w:ascii="Symbol" w:hAnsi="Symbol" w:hint="default"/>
       </w:rPr>
     </w:lvl>
-    <w:lvl w:ilvl="4" w:tplc="04160003" w:tentative="1">
+    <w:lvl w:ilvl="7" w:tplc="04160003" w:tentative="1">
       <w:start w:val="1"/>
       <w:numFmt w:val="bullet"/>
       <w:lvlText w:val="o"/>
       <w:lvlJc w:val="left"/>
       <w:pPr>
-        <w:ind w:left="4320" w:hanging="360"/>
+        <w:ind w:left="6480" w:hanging="360"/>
       </w:pPr>
       <w:rPr>
         <w:rFonts w:ascii="Courier New" w:hAnsi="Courier New" w:cs="Courier New" w:hint="default"/>
       </w:rPr>
     </w:lvl>
-    <w:lvl w:ilvl="5" w:tplc="04160005" w:tentative="1">
+    <w:lvl w:ilvl="8" w:tplc="04160005" w:tentative="1">
       <w:start w:val="1"/>
       <w:numFmt w:val="bullet"/>
       <w:lvlText w:val=""/>
       <w:lvlJc w:val="left"/>
       <w:pPr>
-        <w:ind w:left="5040" w:hanging="360"/>
+        <w:ind w:left="7200" w:hanging="360"/>
       </w:pPr>
       <w:rPr>
         <w:rFonts w:ascii="Wingdings" w:hAnsi="Wingdings" w:hint="default"/>
       </w:rPr>
     </w:lvl>
-    <w:lvl w:ilvl="6" w:tplc="04160001" w:tentative="1">
-      <w:start w:val="1"/>
-      <w:numFmt w:val="bullet"/>
-      <w:lvlText w:val=""/>
-      <w:lvlJc w:val="left"/>
-      <w:pPr>
-        <w:ind w:left="5760" w:hanging="360"/>
-      </w:pPr>
-      <w:rPr>
-        <w:rFonts w:ascii="Symbol" w:hAnsi="Symbol" w:hint="default"/>
-      </w:rPr>
-    </w:lvl>
-    <w:lvl w:ilvl="7" w:tplc="04160003" w:tentative="1">
-      <w:start w:val="1"/>
-      <w:numFmt w:val="bullet"/>
-      <w:lvlText w:val="o"/>
-      <w:lvlJc w:val="left"/>
-      <w:pPr>
-        <w:ind w:left="6480" w:hanging="360"/>
-      </w:pPr>
-      <w:rPr>
-        <w:rFonts w:ascii="Courier New" w:hAnsi="Courier New" w:cs="Courier New" w:hint="default"/>
-      </w:rPr>
-    </w:lvl>
-    <w:lvl w:ilvl="8" w:tplc="04160005" w:tentative="1">
-      <w:start w:val="1"/>
-      <w:numFmt w:val="bullet"/>
-      <w:lvlText w:val=""/>
-      <w:lvlJc w:val="left"/>
-      <w:pPr>
-        <w:ind w:left="7200" w:hanging="360"/>
-      </w:pPr>
-      <w:rPr>
-        <w:rFonts w:ascii="Wingdings" w:hAnsi="Wingdings" w:hint="default"/>
-      </w:rPr>
-    </w:lvl>
   </w:abstractNum>
-  <w:abstractNum w:abstractNumId="1" w15:restartNumberingAfterBreak="0">
+  <w:abstractNum w:abstractNumId="1">
     <w:nsid w:val="0E143B69"/>
     <w:multiLevelType w:val="hybridMultilevel"/>
     <w:tmpl w:val="E05CDDE2"/>
@@ -618,7 +964,7 @@
       </w:rPr>
     </w:lvl>
   </w:abstractNum>
-  <w:abstractNum w:abstractNumId="2" w15:restartNumberingAfterBreak="0">
+  <w:abstractNum w:abstractNumId="2">
     <w:nsid w:val="5FF90F2A"/>
     <w:multiLevelType w:val="hybridMultilevel"/>
     <w:tmpl w:val="EB4C41EA"/>
@@ -731,7 +1077,7 @@
       </w:rPr>
     </w:lvl>
   </w:abstractNum>
-  <w:abstractNum w:abstractNumId="3" w15:restartNumberingAfterBreak="0">
+  <w:abstractNum w:abstractNumId="3">
     <w:nsid w:val="7FBE646B"/>
     <w:multiLevelType w:val="hybridMultilevel"/>
     <w:tmpl w:val="6D4C975C"/>
@@ -759,7 +1105,7 @@
         <w:rFonts w:ascii="Courier New" w:hAnsi="Courier New" w:cs="Courier New" w:hint="default"/>
       </w:rPr>
     </w:lvl>
-    <w:lvl w:ilvl="2" w:tplc="04160005" w:tentative="1">
+    <w:lvl w:ilvl="2" w:tplc="04160005">
       <w:start w:val="1"/>
       <w:numFmt w:val="bullet"/>
       <w:lvlText w:val=""/>
@@ -860,7 +1206,7 @@
 </file>
 
 <file path=word/styles.xml><?xml version="1.0" encoding="utf-8"?>
-<w:styles xmlns:mc="http://schemas.openxmlformats.org/markup-compatibility/2006" xmlns:r="http://schemas.openxmlformats.org/officeDocument/2006/relationships" xmlns:w="http://schemas.openxmlformats.org/wordprocessingml/2006/main" xmlns:w14="http://schemas.microsoft.com/office/word/2010/wordml" xmlns:w15="http://schemas.microsoft.com/office/word/2012/wordml" xmlns:w16cex="http://schemas.microsoft.com/office/word/2018/wordml/cex" xmlns:w16cid="http://schemas.microsoft.com/office/word/2016/wordml/cid" xmlns:w16="http://schemas.microsoft.com/office/word/2018/wordml" xmlns:w16se="http://schemas.microsoft.com/office/word/2015/wordml/symex" mc:Ignorable="w14 w15 w16se w16cid w16 w16cex">
+<w:styles xmlns:mc="http://schemas.openxmlformats.org/markup-compatibility/2006" xmlns:r="http://schemas.openxmlformats.org/officeDocument/2006/relationships" xmlns:w="http://schemas.openxmlformats.org/wordprocessingml/2006/main" xmlns:w14="http://schemas.microsoft.com/office/word/2010/wordml" xmlns:w15="http://schemas.microsoft.com/office/word/2012/wordml" mc:Ignorable="w14 w15">
   <w:docDefaults>
     <w:rPrDefault>
       <w:rPr>
@@ -876,7 +1222,7 @@
       </w:pPr>
     </w:pPrDefault>
   </w:docDefaults>
-  <w:latentStyles w:defLockedState="0" w:defUIPriority="99" w:defSemiHidden="0" w:defUnhideWhenUsed="0" w:defQFormat="0" w:count="376">
+  <w:latentStyles w:defLockedState="0" w:defUIPriority="99" w:defSemiHidden="0" w:defUnhideWhenUsed="0" w:defQFormat="0" w:count="371">
     <w:lsdException w:name="Normal" w:uiPriority="0" w:qFormat="1"/>
     <w:lsdException w:name="heading 1" w:uiPriority="9" w:qFormat="1"/>
     <w:lsdException w:name="heading 2" w:semiHidden="1" w:uiPriority="9" w:unhideWhenUsed="1" w:qFormat="1"/>
@@ -1248,11 +1594,6 @@
     <w:lsdException w:name="List Table 5 Dark Accent 6" w:uiPriority="50"/>
     <w:lsdException w:name="List Table 6 Colorful Accent 6" w:uiPriority="51"/>
     <w:lsdException w:name="List Table 7 Colorful Accent 6" w:uiPriority="52"/>
-    <w:lsdException w:name="Mention" w:semiHidden="1" w:unhideWhenUsed="1"/>
-    <w:lsdException w:name="Smart Hyperlink" w:semiHidden="1" w:unhideWhenUsed="1"/>
-    <w:lsdException w:name="Hashtag" w:semiHidden="1" w:unhideWhenUsed="1"/>
-    <w:lsdException w:name="Unresolved Mention" w:semiHidden="1" w:unhideWhenUsed="1"/>
-    <w:lsdException w:name="Smart Link" w:semiHidden="1" w:unhideWhenUsed="1"/>
   </w:latentStyles>
   <w:style w:type="paragraph" w:default="1" w:styleId="Normal">
     <w:name w:val="Normal"/>

</xml_diff>

<commit_message>
Detalhei requisito do stakeholder ou sistema
</commit_message>
<xml_diff>
--- a/Requisitos detalhado.docx
+++ b/Requisitos detalhado.docx
@@ -26,6 +26,9 @@
       <w:r>
         <w:t>Analisar o website da câmara municipal</w:t>
       </w:r>
+      <w:r>
+        <w:t xml:space="preserve"> </w:t>
+      </w:r>
     </w:p>
     <w:p>
       <w:pPr>
@@ -58,6 +61,13 @@
         </w:rPr>
         <w:t>Fábio Augusto, 21/02/2020, 14:00h. Fontes: Site Participae, Lei da transparência 131/2009</w:t>
       </w:r>
+      <w:r>
+        <w:rPr>
+          <w:sz w:val="20"/>
+          <w:szCs w:val="20"/>
+        </w:rPr>
+        <w:t>. Req. Sistema</w:t>
+      </w:r>
     </w:p>
     <w:p>
       <w:pPr>
@@ -112,6 +122,13 @@
         </w:rPr>
         <w:t>Fábio Augusto, 21/02/2020, 14:00h. Fontes: Site Participae, Lei da transparência 131/2009</w:t>
       </w:r>
+      <w:r>
+        <w:rPr>
+          <w:sz w:val="20"/>
+          <w:szCs w:val="20"/>
+        </w:rPr>
+        <w:t>. Req. Stakeholder</w:t>
+      </w:r>
     </w:p>
     <w:p>
       <w:pPr>
@@ -171,14 +188,7 @@
           <w:sz w:val="20"/>
           <w:szCs w:val="20"/>
         </w:rPr>
-        <w:t xml:space="preserve"> </w:t>
-      </w:r>
-      <w:r>
-        <w:rPr>
-          <w:sz w:val="20"/>
-          <w:szCs w:val="20"/>
-        </w:rPr>
-        <w:tab/>
+        <w:t>. Req. Stakeholder</w:t>
       </w:r>
     </w:p>
     <w:p>
@@ -241,6 +251,13 @@
         </w:rPr>
         <w:t xml:space="preserve"> Art. 48-A</w:t>
       </w:r>
+      <w:r>
+        <w:rPr>
+          <w:sz w:val="20"/>
+          <w:szCs w:val="20"/>
+        </w:rPr>
+        <w:t>. Req. Stakeholder</w:t>
+      </w:r>
     </w:p>
     <w:p>
       <w:pPr>
@@ -295,6 +312,13 @@
         </w:rPr>
         <w:t>Fábio Augusto, 21/02/2020, 14:00h. Fontes: Site Participae</w:t>
       </w:r>
+      <w:r>
+        <w:rPr>
+          <w:sz w:val="20"/>
+          <w:szCs w:val="20"/>
+        </w:rPr>
+        <w:t>. Req. Stakeholder</w:t>
+      </w:r>
     </w:p>
     <w:p>
       <w:pPr>
@@ -349,6 +373,13 @@
         </w:rPr>
         <w:t>Fábio Augusto, 21/02/2020, 14:00h. Fontes: Site Participae, Lei da transparência 131/2009</w:t>
       </w:r>
+      <w:r>
+        <w:rPr>
+          <w:sz w:val="20"/>
+          <w:szCs w:val="20"/>
+        </w:rPr>
+        <w:t>. Req. Stakeholder</w:t>
+      </w:r>
     </w:p>
     <w:p>
       <w:pPr>
@@ -403,6 +434,13 @@
         </w:rPr>
         <w:t>Fábio Augusto, 21/02/2020, 14:00h. Fontes: Site Participae</w:t>
       </w:r>
+      <w:r>
+        <w:rPr>
+          <w:sz w:val="20"/>
+          <w:szCs w:val="20"/>
+        </w:rPr>
+        <w:t>. Req. Stakeholder</w:t>
+      </w:r>
     </w:p>
     <w:p>
       <w:pPr>
@@ -443,12 +481,216 @@
       <w:pPr>
         <w:ind w:firstLine="360"/>
       </w:pPr>
+      <w:r>
+        <w:lastRenderedPageBreak/>
+        <w:t>Não-Funcionais:</w:t>
+      </w:r>
+    </w:p>
+    <w:p>
+      <w:pPr>
+        <w:pStyle w:val="PargrafodaLista"/>
+        <w:numPr>
+          <w:ilvl w:val="0"/>
+          <w:numId w:val="3"/>
+        </w:numPr>
+      </w:pPr>
+      <w:r>
+        <w:t>Ser rápido</w:t>
+      </w:r>
+    </w:p>
+    <w:p>
+      <w:pPr>
+        <w:pStyle w:val="PargrafodaLista"/>
+        <w:numPr>
+          <w:ilvl w:val="1"/>
+          <w:numId w:val="3"/>
+        </w:numPr>
+      </w:pPr>
+      <w:r>
+        <w:t>O site não pode ter uma performance ruim tendo um resposta, no máximo, em 2 segundos.</w:t>
+      </w:r>
+    </w:p>
+    <w:p>
+      <w:pPr>
+        <w:pStyle w:val="PargrafodaLista"/>
+        <w:numPr>
+          <w:ilvl w:val="2"/>
+          <w:numId w:val="3"/>
+        </w:numPr>
+      </w:pPr>
+      <w:r>
+        <w:rPr>
+          <w:sz w:val="20"/>
+          <w:szCs w:val="20"/>
+        </w:rPr>
+        <w:t>Fábio Augusto, 21/02/2020, 14:00h. Fontes: Site Participae</w:t>
+      </w:r>
+      <w:r>
+        <w:rPr>
+          <w:sz w:val="20"/>
+          <w:szCs w:val="20"/>
+        </w:rPr>
+        <w:t xml:space="preserve">. </w:t>
+      </w:r>
+      <w:r>
+        <w:rPr>
+          <w:sz w:val="20"/>
+          <w:szCs w:val="20"/>
+        </w:rPr>
+        <w:t xml:space="preserve">Req. </w:t>
+      </w:r>
+      <w:r>
+        <w:rPr>
+          <w:sz w:val="20"/>
+          <w:szCs w:val="20"/>
+        </w:rPr>
+        <w:t>Stakeholder</w:t>
+      </w:r>
+    </w:p>
+    <w:p>
+      <w:pPr>
+        <w:pStyle w:val="PargrafodaLista"/>
+        <w:ind w:left="2160"/>
+      </w:pPr>
+    </w:p>
+    <w:p>
+      <w:pPr>
+        <w:pStyle w:val="PargrafodaLista"/>
+        <w:numPr>
+          <w:ilvl w:val="0"/>
+          <w:numId w:val="3"/>
+        </w:numPr>
+      </w:pPr>
+      <w:r>
+        <w:t>Fácil de entender e usar</w:t>
+      </w:r>
+    </w:p>
+    <w:p>
+      <w:pPr>
+        <w:pStyle w:val="PargrafodaLista"/>
+        <w:numPr>
+          <w:ilvl w:val="1"/>
+          <w:numId w:val="3"/>
+        </w:numPr>
+      </w:pPr>
+      <w:r>
+        <w:t>O design da interface deve ser feito de forma que auxilie ao máximo o usuário para que qualquer um consiga usá-lo.</w:t>
+      </w:r>
+    </w:p>
+    <w:p>
+      <w:pPr>
+        <w:pStyle w:val="PargrafodaLista"/>
+        <w:numPr>
+          <w:ilvl w:val="2"/>
+          <w:numId w:val="3"/>
+        </w:numPr>
+      </w:pPr>
+      <w:r>
+        <w:rPr>
+          <w:sz w:val="20"/>
+          <w:szCs w:val="20"/>
+        </w:rPr>
+        <w:t>Fábio Augusto, 21/02/2020, 14:00h. Fontes: Site Participae</w:t>
+      </w:r>
+      <w:r>
+        <w:rPr>
+          <w:sz w:val="20"/>
+          <w:szCs w:val="20"/>
+        </w:rPr>
+        <w:t xml:space="preserve">. </w:t>
+      </w:r>
+      <w:r>
+        <w:rPr>
+          <w:sz w:val="20"/>
+          <w:szCs w:val="20"/>
+        </w:rPr>
+        <w:t xml:space="preserve">Req. </w:t>
+      </w:r>
+      <w:r>
+        <w:rPr>
+          <w:sz w:val="20"/>
+          <w:szCs w:val="20"/>
+        </w:rPr>
+        <w:t>Stakeholder</w:t>
+      </w:r>
+    </w:p>
+    <w:p>
+      <w:pPr>
+        <w:pStyle w:val="PargrafodaLista"/>
+        <w:ind w:left="2160"/>
+      </w:pPr>
+    </w:p>
+    <w:p>
+      <w:pPr>
+        <w:pStyle w:val="PargrafodaLista"/>
+        <w:numPr>
+          <w:ilvl w:val="0"/>
+          <w:numId w:val="3"/>
+        </w:numPr>
+      </w:pPr>
+      <w:r>
+        <w:t>Ser Organizado</w:t>
+      </w:r>
+    </w:p>
+    <w:p>
+      <w:pPr>
+        <w:pStyle w:val="PargrafodaLista"/>
+        <w:numPr>
+          <w:ilvl w:val="1"/>
+          <w:numId w:val="3"/>
+        </w:numPr>
+      </w:pPr>
+      <w:r>
+        <w:t>A interface e informações contidas no site devem ser bem organizada</w:t>
+      </w:r>
       <w:bookmarkStart w:id="0" w:name="_GoBack"/>
       <w:bookmarkEnd w:id="0"/>
       <w:r>
-        <w:lastRenderedPageBreak/>
-        <w:t>Não-Funcionais:</w:t>
-      </w:r>
+        <w:t>s para que não afete o entendimento das informações</w:t>
+      </w:r>
+    </w:p>
+    <w:p>
+      <w:pPr>
+        <w:pStyle w:val="PargrafodaLista"/>
+        <w:numPr>
+          <w:ilvl w:val="2"/>
+          <w:numId w:val="3"/>
+        </w:numPr>
+      </w:pPr>
+      <w:r>
+        <w:rPr>
+          <w:sz w:val="20"/>
+          <w:szCs w:val="20"/>
+        </w:rPr>
+        <w:t>Fábio Augusto, 21/02/2020, 14:00h. Fontes: Site Participae</w:t>
+      </w:r>
+      <w:r>
+        <w:rPr>
+          <w:sz w:val="20"/>
+          <w:szCs w:val="20"/>
+        </w:rPr>
+        <w:t xml:space="preserve">. </w:t>
+      </w:r>
+      <w:r>
+        <w:rPr>
+          <w:sz w:val="20"/>
+          <w:szCs w:val="20"/>
+        </w:rPr>
+        <w:t xml:space="preserve">Req. </w:t>
+      </w:r>
+      <w:r>
+        <w:rPr>
+          <w:sz w:val="20"/>
+          <w:szCs w:val="20"/>
+        </w:rPr>
+        <w:t>Stakeholder</w:t>
+      </w:r>
+    </w:p>
+    <w:p>
+      <w:pPr>
+        <w:pStyle w:val="PargrafodaLista"/>
+        <w:ind w:left="2160"/>
+      </w:pPr>
     </w:p>
     <w:p>
       <w:pPr>
@@ -459,7 +701,7 @@
         </w:numPr>
       </w:pPr>
       <w:r>
-        <w:t>Ser rápido</w:t>
+        <w:t>Ser para Web</w:t>
       </w:r>
     </w:p>
     <w:p>
@@ -471,7 +713,7 @@
         </w:numPr>
       </w:pPr>
       <w:r>
-        <w:t>O site não pode ter uma performance ruim tendo um resposta, no máximo, em 2 segundos.</w:t>
+        <w:t>O sistema deve ser feito para plataformas web pois facilitaria o acesso contanto que o usuário tenha acesso a internet.</w:t>
       </w:r>
     </w:p>
     <w:p>
@@ -489,6 +731,20 @@
         </w:rPr>
         <w:t>Fábio Augusto, 21/02/2020, 14:00h. Fontes: Site Participae</w:t>
       </w:r>
+      <w:r>
+        <w:rPr>
+          <w:sz w:val="20"/>
+          <w:szCs w:val="20"/>
+        </w:rPr>
+        <w:t xml:space="preserve">. </w:t>
+      </w:r>
+      <w:r>
+        <w:rPr>
+          <w:sz w:val="20"/>
+          <w:szCs w:val="20"/>
+        </w:rPr>
+        <w:t>Req. Sistema</w:t>
+      </w:r>
     </w:p>
     <w:p>
       <w:pPr>
@@ -505,7 +761,7 @@
         </w:numPr>
       </w:pPr>
       <w:r>
-        <w:t>Fácil de entender e usar</w:t>
+        <w:t>Ter informações objetivas</w:t>
       </w:r>
     </w:p>
     <w:p>
@@ -517,7 +773,7 @@
         </w:numPr>
       </w:pPr>
       <w:r>
-        <w:t>O design da interface deve ser feito de forma que auxilie ao máximo o usuário para que qualquer um consiga usá-lo.</w:t>
+        <w:t>As informações devem ser concretas. Sem alterações que possam comprometer os dados.</w:t>
       </w:r>
     </w:p>
     <w:p>
@@ -535,6 +791,20 @@
         </w:rPr>
         <w:t>Fábio Augusto, 21/02/2020, 14:00h. Fontes: Site Participae</w:t>
       </w:r>
+      <w:r>
+        <w:rPr>
+          <w:sz w:val="20"/>
+          <w:szCs w:val="20"/>
+        </w:rPr>
+        <w:t xml:space="preserve">. </w:t>
+      </w:r>
+      <w:r>
+        <w:rPr>
+          <w:sz w:val="20"/>
+          <w:szCs w:val="20"/>
+        </w:rPr>
+        <w:t>Req. Sistema</w:t>
+      </w:r>
     </w:p>
     <w:p>
       <w:pPr>
@@ -551,144 +821,6 @@
         </w:numPr>
       </w:pPr>
       <w:r>
-        <w:t>Ser Organizado</w:t>
-      </w:r>
-    </w:p>
-    <w:p>
-      <w:pPr>
-        <w:pStyle w:val="PargrafodaLista"/>
-        <w:numPr>
-          <w:ilvl w:val="1"/>
-          <w:numId w:val="3"/>
-        </w:numPr>
-      </w:pPr>
-      <w:r>
-        <w:t>A interface e informações contidas no site devem ser bem organizadas para que não afete o entendimento das informações</w:t>
-      </w:r>
-    </w:p>
-    <w:p>
-      <w:pPr>
-        <w:pStyle w:val="PargrafodaLista"/>
-        <w:numPr>
-          <w:ilvl w:val="2"/>
-          <w:numId w:val="3"/>
-        </w:numPr>
-      </w:pPr>
-      <w:r>
-        <w:rPr>
-          <w:sz w:val="20"/>
-          <w:szCs w:val="20"/>
-        </w:rPr>
-        <w:t>Fábio Augusto, 21/02/2020, 14:00h. Fontes: Site Participae</w:t>
-      </w:r>
-    </w:p>
-    <w:p>
-      <w:pPr>
-        <w:pStyle w:val="PargrafodaLista"/>
-        <w:ind w:left="2160"/>
-      </w:pPr>
-    </w:p>
-    <w:p>
-      <w:pPr>
-        <w:pStyle w:val="PargrafodaLista"/>
-        <w:numPr>
-          <w:ilvl w:val="0"/>
-          <w:numId w:val="3"/>
-        </w:numPr>
-      </w:pPr>
-      <w:r>
-        <w:t>Ser para Web</w:t>
-      </w:r>
-    </w:p>
-    <w:p>
-      <w:pPr>
-        <w:pStyle w:val="PargrafodaLista"/>
-        <w:numPr>
-          <w:ilvl w:val="1"/>
-          <w:numId w:val="3"/>
-        </w:numPr>
-      </w:pPr>
-      <w:r>
-        <w:t>O sistema deve ser feito para plataformas web pois facilitaria o acesso contanto que o usuário tenha acesso a internet.</w:t>
-      </w:r>
-    </w:p>
-    <w:p>
-      <w:pPr>
-        <w:pStyle w:val="PargrafodaLista"/>
-        <w:numPr>
-          <w:ilvl w:val="2"/>
-          <w:numId w:val="3"/>
-        </w:numPr>
-      </w:pPr>
-      <w:r>
-        <w:rPr>
-          <w:sz w:val="20"/>
-          <w:szCs w:val="20"/>
-        </w:rPr>
-        <w:t>Fábio Augusto, 21/02/2020, 14:00h. Fontes: Site Participae</w:t>
-      </w:r>
-    </w:p>
-    <w:p>
-      <w:pPr>
-        <w:pStyle w:val="PargrafodaLista"/>
-        <w:ind w:left="2160"/>
-      </w:pPr>
-    </w:p>
-    <w:p>
-      <w:pPr>
-        <w:pStyle w:val="PargrafodaLista"/>
-        <w:numPr>
-          <w:ilvl w:val="0"/>
-          <w:numId w:val="3"/>
-        </w:numPr>
-      </w:pPr>
-      <w:r>
-        <w:t>Ter informações objetivas</w:t>
-      </w:r>
-    </w:p>
-    <w:p>
-      <w:pPr>
-        <w:pStyle w:val="PargrafodaLista"/>
-        <w:numPr>
-          <w:ilvl w:val="1"/>
-          <w:numId w:val="3"/>
-        </w:numPr>
-      </w:pPr>
-      <w:r>
-        <w:t>As informações devem ser concretas. Sem alterações que possam comprometer os dados.</w:t>
-      </w:r>
-    </w:p>
-    <w:p>
-      <w:pPr>
-        <w:pStyle w:val="PargrafodaLista"/>
-        <w:numPr>
-          <w:ilvl w:val="2"/>
-          <w:numId w:val="3"/>
-        </w:numPr>
-      </w:pPr>
-      <w:r>
-        <w:rPr>
-          <w:sz w:val="20"/>
-          <w:szCs w:val="20"/>
-        </w:rPr>
-        <w:t>Fábio Augusto, 21/02/2020, 14:00h. Fontes: Site Participae</w:t>
-      </w:r>
-    </w:p>
-    <w:p>
-      <w:pPr>
-        <w:pStyle w:val="PargrafodaLista"/>
-        <w:ind w:left="2160"/>
-      </w:pPr>
-    </w:p>
-    <w:p>
-      <w:pPr>
-        <w:pStyle w:val="PargrafodaLista"/>
-        <w:numPr>
-          <w:ilvl w:val="0"/>
-          <w:numId w:val="3"/>
-        </w:numPr>
-      </w:pPr>
-      <w:r>
         <w:t xml:space="preserve">Ser atualizado diariamente </w:t>
       </w:r>
     </w:p>
@@ -724,6 +856,20 @@
           <w:szCs w:val="20"/>
         </w:rPr>
         <w:t>Fábio Augusto, 21/02/2020, 14:00h. Fontes: Site Participae</w:t>
+      </w:r>
+      <w:r>
+        <w:rPr>
+          <w:sz w:val="20"/>
+          <w:szCs w:val="20"/>
+        </w:rPr>
+        <w:t xml:space="preserve">. </w:t>
+      </w:r>
+      <w:r>
+        <w:rPr>
+          <w:sz w:val="20"/>
+          <w:szCs w:val="20"/>
+        </w:rPr>
+        <w:t>Req. Sistema</w:t>
       </w:r>
     </w:p>
     <w:sectPr>

</xml_diff>

<commit_message>
Alteração do requisito funcional 1
</commit_message>
<xml_diff>
--- a/Requisitos detalhado.docx
+++ b/Requisitos detalhado.docx
@@ -66,8 +66,17 @@
           <w:sz w:val="20"/>
           <w:szCs w:val="20"/>
         </w:rPr>
-        <w:t>. Req. Sistema</w:t>
-      </w:r>
+        <w:t xml:space="preserve">. Req. </w:t>
+      </w:r>
+      <w:r>
+        <w:rPr>
+          <w:sz w:val="20"/>
+          <w:szCs w:val="20"/>
+        </w:rPr>
+        <w:t>Stakeholder</w:t>
+      </w:r>
+      <w:bookmarkStart w:id="0" w:name="_GoBack"/>
+      <w:bookmarkEnd w:id="0"/>
     </w:p>
     <w:p>
       <w:pPr>
@@ -530,21 +539,7 @@
           <w:sz w:val="20"/>
           <w:szCs w:val="20"/>
         </w:rPr>
-        <w:t xml:space="preserve">. </w:t>
-      </w:r>
-      <w:r>
-        <w:rPr>
-          <w:sz w:val="20"/>
-          <w:szCs w:val="20"/>
-        </w:rPr>
-        <w:t xml:space="preserve">Req. </w:t>
-      </w:r>
-      <w:r>
-        <w:rPr>
-          <w:sz w:val="20"/>
-          <w:szCs w:val="20"/>
-        </w:rPr>
-        <w:t>Stakeholder</w:t>
+        <w:t>. Req. Stakeholder</w:t>
       </w:r>
     </w:p>
     <w:p>
@@ -597,21 +592,7 @@
           <w:sz w:val="20"/>
           <w:szCs w:val="20"/>
         </w:rPr>
-        <w:t xml:space="preserve">. </w:t>
-      </w:r>
-      <w:r>
-        <w:rPr>
-          <w:sz w:val="20"/>
-          <w:szCs w:val="20"/>
-        </w:rPr>
-        <w:t xml:space="preserve">Req. </w:t>
-      </w:r>
-      <w:r>
-        <w:rPr>
-          <w:sz w:val="20"/>
-          <w:szCs w:val="20"/>
-        </w:rPr>
-        <w:t>Stakeholder</w:t>
+        <w:t>. Req. Stakeholder</w:t>
       </w:r>
     </w:p>
     <w:p>
@@ -641,12 +622,7 @@
         </w:numPr>
       </w:pPr>
       <w:r>
-        <w:t>A interface e informações contidas no site devem ser bem organizada</w:t>
-      </w:r>
-      <w:bookmarkStart w:id="0" w:name="_GoBack"/>
-      <w:bookmarkEnd w:id="0"/>
-      <w:r>
-        <w:t>s para que não afete o entendimento das informações</w:t>
+        <w:t>A interface e informações contidas no site devem ser bem organizadas para que não afete o entendimento das informações</w:t>
       </w:r>
     </w:p>
     <w:p>
@@ -669,21 +645,7 @@
           <w:sz w:val="20"/>
           <w:szCs w:val="20"/>
         </w:rPr>
-        <w:t xml:space="preserve">. </w:t>
-      </w:r>
-      <w:r>
-        <w:rPr>
-          <w:sz w:val="20"/>
-          <w:szCs w:val="20"/>
-        </w:rPr>
-        <w:t xml:space="preserve">Req. </w:t>
-      </w:r>
-      <w:r>
-        <w:rPr>
-          <w:sz w:val="20"/>
-          <w:szCs w:val="20"/>
-        </w:rPr>
-        <w:t>Stakeholder</w:t>
+        <w:t>. Req. Stakeholder</w:t>
       </w:r>
     </w:p>
     <w:p>
@@ -736,14 +698,7 @@
           <w:sz w:val="20"/>
           <w:szCs w:val="20"/>
         </w:rPr>
-        <w:t xml:space="preserve">. </w:t>
-      </w:r>
-      <w:r>
-        <w:rPr>
-          <w:sz w:val="20"/>
-          <w:szCs w:val="20"/>
-        </w:rPr>
-        <w:t>Req. Sistema</w:t>
+        <w:t>. Req. Sistema</w:t>
       </w:r>
     </w:p>
     <w:p>
@@ -796,14 +751,7 @@
           <w:sz w:val="20"/>
           <w:szCs w:val="20"/>
         </w:rPr>
-        <w:t xml:space="preserve">. </w:t>
-      </w:r>
-      <w:r>
-        <w:rPr>
-          <w:sz w:val="20"/>
-          <w:szCs w:val="20"/>
-        </w:rPr>
-        <w:t>Req. Sistema</w:t>
+        <w:t>. Req. Sistema</w:t>
       </w:r>
     </w:p>
     <w:p>
@@ -862,14 +810,7 @@
           <w:sz w:val="20"/>
           <w:szCs w:val="20"/>
         </w:rPr>
-        <w:t xml:space="preserve">. </w:t>
-      </w:r>
-      <w:r>
-        <w:rPr>
-          <w:sz w:val="20"/>
-          <w:szCs w:val="20"/>
-        </w:rPr>
-        <w:t>Req. Sistema</w:t>
+        <w:t>. Req. Sistema</w:t>
       </w:r>
     </w:p>
     <w:sectPr>

</xml_diff>